<commit_message>
Deploying to gh-pages from  @ b963d8c9b24661b9fec5968b4660c33715d8e44d 🚀
</commit_message>
<xml_diff>
--- a/CCFS/Dec2021Meeting/fs-agenda.docx
+++ b/CCFS/Dec2021Meeting/fs-agenda.docx
@@ -340,7 +340,7 @@
           <w:b/>
           <w:bCs/>
         </w:rPr>
-        <w:t>Agenda for the 153rd</w:t>
+        <w:t xml:space="preserve">Agenda for the 153rd </w:t>
       </w:r>
       <w:r>
         <w:rPr>
@@ -348,7 +348,7 @@
           <w:b/>
           <w:bCs/>
         </w:rPr>
-        <w:t xml:space="preserve"> </w:t>
+        <w:t xml:space="preserve">Meeting of the Faculty Senate for Thursday, </w:t>
       </w:r>
       <w:r>
         <w:rPr>
@@ -356,7 +356,7 @@
           <w:b/>
           <w:bCs/>
         </w:rPr>
-        <w:t xml:space="preserve">Meeting of the Faculty Senate for Thursday, </w:t>
+        <w:t>December 16, 2021</w:t>
       </w:r>
       <w:r>
         <w:rPr>
@@ -364,50 +364,18 @@
           <w:b/>
           <w:bCs/>
         </w:rPr>
-        <w:t xml:space="preserve">December 16, </w:t>
-      </w:r>
-      <w:proofErr w:type="gramStart"/>
+        <w:t xml:space="preserve"> </w:t>
+      </w:r>
       <w:r>
         <w:rPr>
           <w:rFonts w:ascii="Times New Roman" w:hAnsi="Times New Roman"/>
           <w:b/>
           <w:bCs/>
         </w:rPr>
-        <w:t>2021</w:t>
-      </w:r>
-      <w:r>
-        <w:rPr>
-          <w:rFonts w:ascii="Times New Roman" w:hAnsi="Times New Roman"/>
-          <w:b/>
-          <w:bCs/>
-        </w:rPr>
-        <w:t xml:space="preserve"> </w:t>
-      </w:r>
-      <w:r>
-        <w:rPr>
-          <w:rFonts w:ascii="Times New Roman" w:hAnsi="Times New Roman"/>
-          <w:b/>
-          <w:bCs/>
-        </w:rPr>
-        <w:t xml:space="preserve"> </w:t>
-      </w:r>
-      <w:r>
-        <w:rPr>
-          <w:rFonts w:ascii="Times New Roman" w:hAnsi="Times New Roman"/>
-          <w:b/>
-          <w:bCs/>
-        </w:rPr>
-        <w:t>from</w:t>
-      </w:r>
-      <w:proofErr w:type="gramEnd"/>
-      <w:r>
-        <w:rPr>
-          <w:rFonts w:ascii="Times New Roman" w:hAnsi="Times New Roman"/>
-          <w:b/>
-          <w:bCs/>
-        </w:rPr>
-        <w:t xml:space="preserve"> 2:30 to 3</w:t>
-      </w:r>
+        <w:t>from 3:30 to 4</w:t>
+      </w:r>
+      <w:bookmarkStart w:id="0" w:name="_GoBack"/>
+      <w:bookmarkEnd w:id="0"/>
       <w:r>
         <w:rPr>
           <w:rFonts w:ascii="Times New Roman" w:hAnsi="Times New Roman"/>
@@ -1246,61 +1214,143 @@
           <w:color w:val="000000" w:themeColor="text1"/>
           <w:lang w:eastAsia="zh-CN" w:bidi="hi-IN"/>
         </w:rPr>
-        <w:t>AV.1 Department of Biology: BIO 430 Genomics Laboratory</w:t>
-      </w:r>
-    </w:p>
-    <w:p>
-      <w:pPr>
-        <w:spacing w:after="0" w:line="240" w:lineRule="auto"/>
-        <w:rPr>
-          <w:rFonts w:ascii="Arial" w:eastAsia="Noto Sans CJK SC Regular" w:hAnsi="Arial" w:cs="Arial"/>
-          <w:color w:val="000000" w:themeColor="text1"/>
-          <w:lang w:eastAsia="zh-CN" w:bidi="hi-IN"/>
-        </w:rPr>
-      </w:pPr>
-      <w:r>
-        <w:rPr>
-          <w:rFonts w:ascii="Arial" w:eastAsia="Noto Sans CJK SC Regular" w:hAnsi="Arial" w:cs="Arial"/>
-          <w:color w:val="000000" w:themeColor="text1"/>
-          <w:lang w:eastAsia="zh-CN" w:bidi="hi-IN"/>
-        </w:rPr>
-        <w:t>AV.2 Department of Media Culture: CIN 330 Experimental Film/Video Production Workshop</w:t>
-      </w:r>
-    </w:p>
-    <w:p>
-      <w:pPr>
-        <w:spacing w:after="0" w:line="240" w:lineRule="auto"/>
-        <w:rPr>
-          <w:rFonts w:ascii="Arial" w:eastAsia="Noto Sans CJK SC Regular" w:hAnsi="Arial" w:cs="Arial"/>
-          <w:color w:val="000000" w:themeColor="text1"/>
-          <w:lang w:eastAsia="zh-CN" w:bidi="hi-IN"/>
-        </w:rPr>
-      </w:pPr>
-      <w:r>
-        <w:rPr>
-          <w:rFonts w:ascii="Arial" w:eastAsia="Noto Sans CJK SC Regular" w:hAnsi="Arial" w:cs="Arial"/>
-          <w:color w:val="000000" w:themeColor="text1"/>
-          <w:lang w:eastAsia="zh-CN" w:bidi="hi-IN"/>
-        </w:rPr>
-        <w:t>AV.3 Department of Political Science &amp; Global Affairs and Department of Philosophy: PHL/POL 207 Legal Philosophy</w:t>
-      </w:r>
-    </w:p>
-    <w:p>
-      <w:pPr>
-        <w:spacing w:after="0" w:line="240" w:lineRule="auto"/>
-        <w:rPr>
-          <w:rFonts w:ascii="Arial" w:eastAsia="Noto Sans CJK SC Regular" w:hAnsi="Arial" w:cs="Arial"/>
-          <w:color w:val="000000" w:themeColor="text1"/>
-          <w:lang w:eastAsia="zh-CN" w:bidi="hi-IN"/>
-        </w:rPr>
-      </w:pPr>
-      <w:r>
-        <w:rPr>
-          <w:rFonts w:ascii="Arial" w:eastAsia="Noto Sans CJK SC Regular" w:hAnsi="Arial" w:cs="Arial"/>
-          <w:color w:val="000000" w:themeColor="text1"/>
-          <w:lang w:eastAsia="zh-CN" w:bidi="hi-IN"/>
-        </w:rPr>
-        <w:t>AV.4 Department of Biology: BIO 7XX Advanced Genomics Laboratory</w:t>
+        <w:t>AV.1</w:t>
+      </w:r>
+      <w:r>
+        <w:rPr>
+          <w:rFonts w:ascii="Arial" w:eastAsia="Noto Sans CJK SC Regular" w:hAnsi="Arial" w:cs="Arial"/>
+          <w:color w:val="000000" w:themeColor="text1"/>
+          <w:lang w:eastAsia="zh-CN" w:bidi="hi-IN"/>
+        </w:rPr>
+        <w:t xml:space="preserve"> Department of Biology: BIO 367 Fundamentals of Biochemistry</w:t>
+      </w:r>
+    </w:p>
+    <w:p>
+      <w:pPr>
+        <w:spacing w:after="0" w:line="240" w:lineRule="auto"/>
+        <w:rPr>
+          <w:rFonts w:ascii="Arial" w:eastAsia="Noto Sans CJK SC Regular" w:hAnsi="Arial" w:cs="Arial"/>
+          <w:color w:val="000000" w:themeColor="text1"/>
+          <w:lang w:eastAsia="zh-CN" w:bidi="hi-IN"/>
+        </w:rPr>
+      </w:pPr>
+      <w:r>
+        <w:rPr>
+          <w:rFonts w:ascii="Arial" w:eastAsia="Noto Sans CJK SC Regular" w:hAnsi="Arial" w:cs="Arial"/>
+          <w:color w:val="000000" w:themeColor="text1"/>
+          <w:lang w:eastAsia="zh-CN" w:bidi="hi-IN"/>
+        </w:rPr>
+        <w:t>AV.2 Department of Biol</w:t>
+      </w:r>
+      <w:r>
+        <w:rPr>
+          <w:rFonts w:ascii="Arial" w:eastAsia="Noto Sans CJK SC Regular" w:hAnsi="Arial" w:cs="Arial"/>
+          <w:color w:val="000000" w:themeColor="text1"/>
+          <w:lang w:eastAsia="zh-CN" w:bidi="hi-IN"/>
+        </w:rPr>
+        <w:t>ogy: BIO 430 Genomics Laboratory</w:t>
+      </w:r>
+    </w:p>
+    <w:p>
+      <w:pPr>
+        <w:spacing w:after="0" w:line="240" w:lineRule="auto"/>
+        <w:rPr>
+          <w:rFonts w:ascii="Arial" w:eastAsia="Noto Sans CJK SC Regular" w:hAnsi="Arial" w:cs="Arial"/>
+          <w:color w:val="000000" w:themeColor="text1"/>
+          <w:lang w:eastAsia="zh-CN" w:bidi="hi-IN"/>
+        </w:rPr>
+      </w:pPr>
+      <w:r>
+        <w:rPr>
+          <w:rFonts w:ascii="Arial" w:eastAsia="Noto Sans CJK SC Regular" w:hAnsi="Arial" w:cs="Arial"/>
+          <w:color w:val="000000" w:themeColor="text1"/>
+          <w:lang w:eastAsia="zh-CN" w:bidi="hi-IN"/>
+        </w:rPr>
+        <w:t>AV.</w:t>
+      </w:r>
+      <w:r>
+        <w:rPr>
+          <w:rFonts w:ascii="Arial" w:eastAsia="Noto Sans CJK SC Regular" w:hAnsi="Arial" w:cs="Arial"/>
+          <w:color w:val="000000" w:themeColor="text1"/>
+          <w:lang w:eastAsia="zh-CN" w:bidi="hi-IN"/>
+        </w:rPr>
+        <w:t>3</w:t>
+      </w:r>
+      <w:r>
+        <w:rPr>
+          <w:rFonts w:ascii="Arial" w:eastAsia="Noto Sans CJK SC Regular" w:hAnsi="Arial" w:cs="Arial"/>
+          <w:color w:val="000000" w:themeColor="text1"/>
+          <w:lang w:eastAsia="zh-CN" w:bidi="hi-IN"/>
+        </w:rPr>
+        <w:t xml:space="preserve"> Department of Media Culture: CIN 330 Experimental Film/Video Production Workshop</w:t>
+      </w:r>
+    </w:p>
+    <w:p>
+      <w:pPr>
+        <w:spacing w:after="0" w:line="240" w:lineRule="auto"/>
+        <w:rPr>
+          <w:rFonts w:ascii="Arial" w:eastAsia="Noto Sans CJK SC Regular" w:hAnsi="Arial" w:cs="Arial"/>
+          <w:color w:val="000000" w:themeColor="text1"/>
+          <w:lang w:eastAsia="zh-CN" w:bidi="hi-IN"/>
+        </w:rPr>
+      </w:pPr>
+      <w:r>
+        <w:rPr>
+          <w:rFonts w:ascii="Arial" w:eastAsia="Noto Sans CJK SC Regular" w:hAnsi="Arial" w:cs="Arial"/>
+          <w:color w:val="000000" w:themeColor="text1"/>
+          <w:lang w:eastAsia="zh-CN" w:bidi="hi-IN"/>
+        </w:rPr>
+        <w:t>AV.</w:t>
+      </w:r>
+      <w:r>
+        <w:rPr>
+          <w:rFonts w:ascii="Arial" w:eastAsia="Noto Sans CJK SC Regular" w:hAnsi="Arial" w:cs="Arial"/>
+          <w:color w:val="000000" w:themeColor="text1"/>
+          <w:lang w:eastAsia="zh-CN" w:bidi="hi-IN"/>
+        </w:rPr>
+        <w:t>4</w:t>
+      </w:r>
+      <w:r>
+        <w:rPr>
+          <w:rFonts w:ascii="Arial" w:eastAsia="Noto Sans CJK SC Regular" w:hAnsi="Arial" w:cs="Arial"/>
+          <w:color w:val="000000" w:themeColor="text1"/>
+          <w:lang w:eastAsia="zh-CN" w:bidi="hi-IN"/>
+        </w:rPr>
+        <w:t xml:space="preserve"> Department of Political Science &amp; Global Affairs and Department of Philosophy: PHL/POL 207 Legal Philosophy</w:t>
+      </w:r>
+    </w:p>
+    <w:p>
+      <w:pPr>
+        <w:spacing w:after="0" w:line="240" w:lineRule="auto"/>
+        <w:rPr>
+          <w:rFonts w:ascii="Arial" w:eastAsia="Noto Sans CJK SC Regular" w:hAnsi="Arial" w:cs="Arial"/>
+          <w:color w:val="000000" w:themeColor="text1"/>
+          <w:lang w:eastAsia="zh-CN" w:bidi="hi-IN"/>
+        </w:rPr>
+      </w:pPr>
+      <w:r>
+        <w:rPr>
+          <w:rFonts w:ascii="Arial" w:eastAsia="Noto Sans CJK SC Regular" w:hAnsi="Arial" w:cs="Arial"/>
+          <w:color w:val="000000" w:themeColor="text1"/>
+          <w:lang w:eastAsia="zh-CN" w:bidi="hi-IN"/>
+        </w:rPr>
+        <w:t>AV.</w:t>
+      </w:r>
+      <w:r>
+        <w:rPr>
+          <w:rFonts w:ascii="Arial" w:eastAsia="Noto Sans CJK SC Regular" w:hAnsi="Arial" w:cs="Arial"/>
+          <w:color w:val="000000" w:themeColor="text1"/>
+          <w:lang w:eastAsia="zh-CN" w:bidi="hi-IN"/>
+        </w:rPr>
+        <w:t>5</w:t>
+      </w:r>
+      <w:r>
+        <w:rPr>
+          <w:rFonts w:ascii="Arial" w:eastAsia="Noto Sans CJK SC Regular" w:hAnsi="Arial" w:cs="Arial"/>
+          <w:color w:val="000000" w:themeColor="text1"/>
+          <w:lang w:eastAsia="zh-CN" w:bidi="hi-IN"/>
+        </w:rPr>
+        <w:t xml:space="preserve"> Department of Biology: BIO 7XX Advanced Genomics Laboratory</w:t>
       </w:r>
     </w:p>
     <w:p>
@@ -2278,29 +2328,22 @@
                 <w:rFonts w:ascii="Times New Roman" w:hAnsi="Times New Roman" w:cs="Times New Roman"/>
               </w:rPr>
             </w:pPr>
-            <w:bookmarkStart w:id="0" w:name="CURRICULUM_COMMITTEE_CALENDAR_FALL_2021"/>
-            <w:bookmarkStart w:id="1" w:name="GENERAL_EDUCATION_COMMITTEE"/>
-            <w:bookmarkStart w:id="2" w:name="GRADUATE_STUDIES_COMMITTEE"/>
-            <w:bookmarkStart w:id="3" w:name="UNDERGRADUATE_CURRICULUM_COMMITTEE"/>
-            <w:bookmarkStart w:id="4" w:name="COLLEGE_COUNCIL_AND_FACULTY_SENATE"/>
-            <w:bookmarkEnd w:id="0"/>
+            <w:bookmarkStart w:id="1" w:name="CURRICULUM_COMMITTEE_CALENDAR_FALL_2021"/>
+            <w:bookmarkStart w:id="2" w:name="GENERAL_EDUCATION_COMMITTEE"/>
+            <w:bookmarkStart w:id="3" w:name="GRADUATE_STUDIES_COMMITTEE"/>
+            <w:bookmarkStart w:id="4" w:name="UNDERGRADUATE_CURRICULUM_COMMITTEE"/>
+            <w:bookmarkStart w:id="5" w:name="COLLEGE_COUNCIL_AND_FACULTY_SENATE"/>
             <w:bookmarkEnd w:id="1"/>
             <w:bookmarkEnd w:id="2"/>
             <w:bookmarkEnd w:id="3"/>
             <w:bookmarkEnd w:id="4"/>
+            <w:bookmarkEnd w:id="5"/>
             <w:r>
               <w:rPr>
                 <w:rFonts w:ascii="Calibri" w:hAnsi="Calibri" w:cs="Calibri"/>
                 <w:color w:val="FFFFFF"/>
               </w:rPr>
-              <w:t xml:space="preserve">College Council, Faculty Senate Curriculum Committee </w:t>
-            </w:r>
-            <w:r>
-              <w:rPr>
-                <w:rFonts w:ascii="Calibri" w:hAnsi="Calibri" w:cs="Calibri"/>
-                <w:color w:val="FFFFFF"/>
-              </w:rPr>
-              <w:t>CALENDAR SPRING</w:t>
+              <w:t>College Council, Faculty Senate Curriculum Committee CALENDAR SPRING</w:t>
             </w:r>
             <w:r>
               <w:rPr>
@@ -3975,8 +4018,6 @@
           <w:szCs w:val="20"/>
         </w:rPr>
       </w:pPr>
-      <w:bookmarkStart w:id="5" w:name="_GoBack"/>
-      <w:bookmarkEnd w:id="5"/>
       <w:r>
         <w:rPr>
           <w:sz w:val="20"/>

</xml_diff>